<commit_message>
MAJ des diag de seq
</commit_message>
<xml_diff>
--- a/docs/Rapport_LABO_7.docx
+++ b/docs/Rapport_LABO_7.docx
@@ -61,14 +61,14 @@
                         <a:effectLst/>
                         <a:extLst>
                           <a:ext uri="{909E8E84-426E-40dd-AFC4-6F175D3DCCD1}">
-                            <a14:hiddenFill xmlns:mo="http://schemas.microsoft.com/office/mac/office/2008/main" xmlns:mv="urn:schemas-microsoft-com:mac:vml" xmlns="" xmlns:o="urn:schemas-microsoft-com:office:office" xmlns:v="urn:schemas-microsoft-com:vml" xmlns:w10="urn:schemas-microsoft-com:office:word" xmlns:w="http://schemas.openxmlformats.org/wordprocessingml/2006/main" xmlns:a14="http://schemas.microsoft.com/office/drawing/2010/main" xmlns:arto="http://schemas.microsoft.com/office/word/2006/arto" xmlns:pic="http://schemas.openxmlformats.org/drawingml/2006/picture">
+                            <a14:hiddenFill xmlns:pic="http://schemas.openxmlformats.org/drawingml/2006/picture" xmlns:arto="http://schemas.microsoft.com/office/word/2006/arto" xmlns:a14="http://schemas.microsoft.com/office/drawing/2010/main" xmlns:w="http://schemas.openxmlformats.org/wordprocessingml/2006/main" xmlns:w10="urn:schemas-microsoft-com:office:word" xmlns:v="urn:schemas-microsoft-com:vml" xmlns:o="urn:schemas-microsoft-com:office:office" xmlns="" xmlns:mv="urn:schemas-microsoft-com:mac:vml" xmlns:mo="http://schemas.microsoft.com/office/mac/office/2008/main">
                               <a:solidFill>
                                 <a:srgbClr val="C0C0C0"/>
                               </a:solidFill>
                             </a14:hiddenFill>
                           </a:ext>
                           <a:ext uri="{91240B29-F687-4f45-9708-019B960494DF}">
-                            <a14:hiddenLine xmlns:mo="http://schemas.microsoft.com/office/mac/office/2008/main" xmlns:mv="urn:schemas-microsoft-com:mac:vml" xmlns="" xmlns:o="urn:schemas-microsoft-com:office:office" xmlns:v="urn:schemas-microsoft-com:vml" xmlns:w10="urn:schemas-microsoft-com:office:word" xmlns:w="http://schemas.openxmlformats.org/wordprocessingml/2006/main" xmlns:a14="http://schemas.microsoft.com/office/drawing/2010/main" xmlns:arto="http://schemas.microsoft.com/office/word/2006/arto" xmlns:pic="http://schemas.openxmlformats.org/drawingml/2006/picture" w="50800" cap="rnd">
+                            <a14:hiddenLine xmlns:pic="http://schemas.openxmlformats.org/drawingml/2006/picture" xmlns:arto="http://schemas.microsoft.com/office/word/2006/arto" xmlns:a14="http://schemas.microsoft.com/office/drawing/2010/main" xmlns:w="http://schemas.openxmlformats.org/wordprocessingml/2006/main" xmlns:w10="urn:schemas-microsoft-com:office:word" xmlns:v="urn:schemas-microsoft-com:vml" xmlns:o="urn:schemas-microsoft-com:office:office" xmlns="" xmlns:mv="urn:schemas-microsoft-com:mac:vml" xmlns:mo="http://schemas.microsoft.com/office/mac/office/2008/main" w="50800" cap="rnd">
                               <a:solidFill>
                                 <a:srgbClr val="B2B2B2"/>
                               </a:solidFill>
@@ -78,7 +78,7 @@
                             </a14:hiddenLine>
                           </a:ext>
                           <a:ext uri="{AF507438-7753-43e0-B8FC-AC1667EBCBE1}">
-                            <a14:hiddenEffects xmlns:mo="http://schemas.microsoft.com/office/mac/office/2008/main" xmlns:mv="urn:schemas-microsoft-com:mac:vml" xmlns="" xmlns:o="urn:schemas-microsoft-com:office:office" xmlns:v="urn:schemas-microsoft-com:vml" xmlns:w10="urn:schemas-microsoft-com:office:word" xmlns:w="http://schemas.openxmlformats.org/wordprocessingml/2006/main" xmlns:a14="http://schemas.microsoft.com/office/drawing/2010/main" xmlns:arto="http://schemas.microsoft.com/office/word/2006/arto" xmlns:pic="http://schemas.openxmlformats.org/drawingml/2006/picture">
+                            <a14:hiddenEffects xmlns:pic="http://schemas.openxmlformats.org/drawingml/2006/picture" xmlns:arto="http://schemas.microsoft.com/office/word/2006/arto" xmlns:a14="http://schemas.microsoft.com/office/drawing/2010/main" xmlns:w="http://schemas.openxmlformats.org/wordprocessingml/2006/main" xmlns:w10="urn:schemas-microsoft-com:office:word" xmlns:v="urn:schemas-microsoft-com:vml" xmlns:o="urn:schemas-microsoft-com:office:office" xmlns="" xmlns:mv="urn:schemas-microsoft-com:mac:vml" xmlns:mo="http://schemas.microsoft.com/office/mac/office/2008/main">
                               <a:effectLst>
                                 <a:outerShdw blurRad="63500" dist="107763" dir="2700000" algn="ctr" rotWithShape="0">
                                   <a:srgbClr val="DC0081">
@@ -3448,7 +3448,7 @@
           <w:noProof/>
         </w:rPr>
         <w:drawing>
-          <wp:inline distT="0" distB="0" distL="0" distR="0" wp14:anchorId="5E8AD3DF" wp14:editId="48507C81">
+          <wp:inline distT="0" distB="0" distL="0" distR="0" wp14:anchorId="5E8AD3DF" wp14:editId="36B24F6C">
             <wp:extent cx="5610225" cy="2181225"/>
             <wp:effectExtent l="0" t="0" r="9525" b="9525"/>
             <wp:docPr id="1643471208" name="Image 4"/>
@@ -3504,7 +3504,7 @@
           <w:noProof/>
         </w:rPr>
         <w:drawing>
-          <wp:inline distT="0" distB="0" distL="0" distR="0" wp14:anchorId="453FDFF3" wp14:editId="033FF96D">
+          <wp:inline distT="0" distB="0" distL="0" distR="0" wp14:anchorId="453FDFF3" wp14:editId="637265A5">
             <wp:extent cx="5600700" cy="2152650"/>
             <wp:effectExtent l="0" t="0" r="0" b="0"/>
             <wp:docPr id="1232545572" name="Image 5"/>
@@ -3593,7 +3593,7 @@
         </w:rPr>
         <w:lastRenderedPageBreak/>
         <w:drawing>
-          <wp:inline distT="0" distB="0" distL="0" distR="0" wp14:anchorId="2034F75E" wp14:editId="0290ACC0">
+          <wp:inline distT="0" distB="0" distL="0" distR="0" wp14:anchorId="2034F75E" wp14:editId="73E2EB86">
             <wp:extent cx="5610225" cy="2276475"/>
             <wp:effectExtent l="0" t="0" r="9525" b="9525"/>
             <wp:docPr id="1416272998" name="Image 6"/>
@@ -3649,7 +3649,7 @@
           <w:noProof/>
         </w:rPr>
         <w:drawing>
-          <wp:inline distT="0" distB="0" distL="0" distR="0" wp14:anchorId="747C0FFE" wp14:editId="1E2B6A10">
+          <wp:inline distT="0" distB="0" distL="0" distR="0" wp14:anchorId="747C0FFE" wp14:editId="4D8EA1D3">
             <wp:extent cx="5610225" cy="2181225"/>
             <wp:effectExtent l="0" t="0" r="9525" b="9525"/>
             <wp:docPr id="363823811" name="Image 7"/>
@@ -4107,7 +4107,7 @@
           <w:noProof/>
         </w:rPr>
         <w:drawing>
-          <wp:inline distT="0" distB="0" distL="0" distR="0" wp14:anchorId="1E009726" wp14:editId="42003CDB">
+          <wp:inline distT="0" distB="0" distL="0" distR="0" wp14:anchorId="1E009726" wp14:editId="0C6659C5">
             <wp:extent cx="5600700" cy="2247900"/>
             <wp:effectExtent l="0" t="0" r="0" b="0"/>
             <wp:docPr id="97859647" name="Image 3"/>
@@ -4164,7 +4164,7 @@
         </w:rPr>
         <w:lastRenderedPageBreak/>
         <w:drawing>
-          <wp:inline distT="0" distB="0" distL="0" distR="0" wp14:anchorId="78BC0741" wp14:editId="3B9E466B">
+          <wp:inline distT="0" distB="0" distL="0" distR="0" wp14:anchorId="78BC0741" wp14:editId="40801304">
             <wp:extent cx="5610225" cy="2028825"/>
             <wp:effectExtent l="0" t="0" r="9525" b="9525"/>
             <wp:docPr id="2041842" name="Image 4"/>
@@ -4224,7 +4224,7 @@
           <w:noProof/>
         </w:rPr>
         <w:drawing>
-          <wp:inline distT="0" distB="0" distL="0" distR="0" wp14:anchorId="18045BB3" wp14:editId="326DDC04">
+          <wp:inline distT="0" distB="0" distL="0" distR="0" wp14:anchorId="18045BB3" wp14:editId="29E49049">
             <wp:extent cx="5600700" cy="2076450"/>
             <wp:effectExtent l="0" t="0" r="0" b="0"/>
             <wp:docPr id="1234027789" name="Image 5"/>
@@ -4280,7 +4280,7 @@
           <w:noProof/>
         </w:rPr>
         <w:drawing>
-          <wp:inline distT="0" distB="0" distL="0" distR="0" wp14:anchorId="4B26CA4C" wp14:editId="52701F4E">
+          <wp:inline distT="0" distB="0" distL="0" distR="0" wp14:anchorId="4B26CA4C" wp14:editId="3FF15F5F">
             <wp:extent cx="5600700" cy="1743075"/>
             <wp:effectExtent l="0" t="0" r="0" b="9525"/>
             <wp:docPr id="272072188" name="Image 6"/>
@@ -5206,7 +5206,7 @@
           <w:noProof/>
         </w:rPr>
         <w:drawing>
-          <wp:inline distT="0" distB="0" distL="0" distR="0" wp14:anchorId="659B80B4" wp14:editId="78F97CF8">
+          <wp:inline distT="0" distB="0" distL="0" distR="0" wp14:anchorId="659B80B4" wp14:editId="648AE7F4">
             <wp:extent cx="5600700" cy="2019300"/>
             <wp:effectExtent l="0" t="0" r="0" b="0"/>
             <wp:docPr id="506994583" name="Image 2"/>
@@ -5643,10 +5643,10 @@
         </w:rPr>
         <w:lastRenderedPageBreak/>
         <w:drawing>
-          <wp:inline distT="0" distB="0" distL="0" distR="0" wp14:anchorId="1E73ED53" wp14:editId="42321621">
+          <wp:inline distT="0" distB="0" distL="0" distR="0" wp14:anchorId="5E1D90A5" wp14:editId="67B869AF">
             <wp:extent cx="5610225" cy="2352675"/>
             <wp:effectExtent l="0" t="0" r="9525" b="9525"/>
-            <wp:docPr id="2055511350" name="Image 4"/>
+            <wp:docPr id="1235173804" name="Image 2"/>
             <wp:cNvGraphicFramePr>
               <a:graphicFrameLocks xmlns:a="http://schemas.openxmlformats.org/drawingml/2006/main" noChangeAspect="1"/>
             </wp:cNvGraphicFramePr>
@@ -5654,7 +5654,7 @@
               <a:graphicData uri="http://schemas.openxmlformats.org/drawingml/2006/picture">
                 <pic:pic xmlns:pic="http://schemas.openxmlformats.org/drawingml/2006/picture">
                   <pic:nvPicPr>
-                    <pic:cNvPr id="0" name="Picture 3"/>
+                    <pic:cNvPr id="0" name="Picture 1"/>
                     <pic:cNvPicPr>
                       <a:picLocks noChangeAspect="1" noChangeArrowheads="1"/>
                     </pic:cNvPicPr>
@@ -5795,7 +5795,7 @@
           <w:noProof/>
         </w:rPr>
         <w:drawing>
-          <wp:inline distT="0" distB="0" distL="0" distR="0" wp14:anchorId="3B0BD2F0" wp14:editId="52F7AE07">
+          <wp:inline distT="0" distB="0" distL="0" distR="0" wp14:anchorId="3B0BD2F0" wp14:editId="1B67868C">
             <wp:extent cx="5600700" cy="2152650"/>
             <wp:effectExtent l="0" t="0" r="0" b="0"/>
             <wp:docPr id="1377114272" name="Image 2"/>
@@ -6343,7 +6343,7 @@
           <w:noProof/>
         </w:rPr>
         <w:drawing>
-          <wp:inline distT="0" distB="0" distL="0" distR="0" wp14:anchorId="5883BF05" wp14:editId="40C62B6F">
+          <wp:inline distT="0" distB="0" distL="0" distR="0" wp14:anchorId="5883BF05" wp14:editId="3F8CE630">
             <wp:extent cx="5600700" cy="1085850"/>
             <wp:effectExtent l="0" t="0" r="0" b="0"/>
             <wp:docPr id="1146678279" name="Image 3"/>
@@ -6402,7 +6402,7 @@
           <w:noProof/>
         </w:rPr>
         <w:drawing>
-          <wp:inline distT="0" distB="0" distL="0" distR="0" wp14:anchorId="7BACFC7C" wp14:editId="19FE0302">
+          <wp:inline distT="0" distB="0" distL="0" distR="0" wp14:anchorId="7BACFC7C" wp14:editId="5053F28D">
             <wp:extent cx="5600700" cy="2105025"/>
             <wp:effectExtent l="0" t="0" r="0" b="9525"/>
             <wp:docPr id="1422013319" name="Image 5"/>
@@ -6728,15 +6728,7 @@
         </w:numPr>
       </w:pPr>
       <w:r>
-        <w:t xml:space="preserve">Console Python conteneurisée : Dans une architecture en production/dans la vraie vie, la console Python ne devrait pas être conteneurisée, car elle est exécutée sur la machine d’un client. Outre que pour me faciliter le développement, mon apprentissage de Docker </w:t>
-      </w:r>
-      <w:proofErr w:type="gramStart"/>
-      <w:r>
-        <w:t>et</w:t>
-      </w:r>
-      <w:proofErr w:type="gramEnd"/>
-      <w:r>
-        <w:t xml:space="preserve"> de Docker Compose, cette manière nuit à la séparation entre client/serveur.</w:t>
+        <w:t>Console Python conteneurisée : Dans une architecture en production/dans la vraie vie, la console Python ne devrait pas être conteneurisée, car elle est exécutée sur la machine d’un client. Outre que pour me faciliter le développement, mon apprentissage de Docker et de Docker Compose, cette manière nuit à la séparation entre client/serveur.</w:t>
       </w:r>
     </w:p>
     <w:p>
@@ -8389,14 +8381,7 @@
           <w:b/>
           <w:bCs/>
         </w:rPr>
-        <w:t xml:space="preserve"> à l’aide d’une saga chorégraphiée</w:t>
-      </w:r>
-      <w:r>
-        <w:rPr>
-          <w:b/>
-          <w:bCs/>
-        </w:rPr>
-        <w:t xml:space="preserve"> (parties 1 et 2)</w:t>
+        <w:t xml:space="preserve"> à l’aide d’une saga chorégraphiée (parties 1 et 2)</w:t>
       </w:r>
       <w:r>
         <w:rPr>
@@ -8427,19 +8412,7 @@
         </w:numPr>
       </w:pPr>
       <w:r>
-        <w:t>Mêmes points forts que pour le Labo 2, 3, 4</w:t>
-      </w:r>
-      <w:r>
-        <w:t>,</w:t>
-      </w:r>
-      <w:r>
-        <w:t>5</w:t>
-      </w:r>
-      <w:r>
-        <w:t xml:space="preserve"> et 6</w:t>
-      </w:r>
-      <w:r>
-        <w:t>.</w:t>
+        <w:t>Mêmes points forts que pour le Labo 2, 3, 4,5 et 6.</w:t>
       </w:r>
     </w:p>
     <w:p>
@@ -8730,10 +8703,7 @@
       </w:r>
       <w:proofErr w:type="spellEnd"/>
       <w:r>
-        <w:t xml:space="preserve">-store + </w:t>
-      </w:r>
-      <w:r>
-        <w:t>un container avec sa base de données</w:t>
+        <w:t>-store + un container avec sa base de données</w:t>
       </w:r>
     </w:p>
     <w:p>
@@ -10479,11 +10449,9 @@
       <w:r>
         <w:t xml:space="preserve">SupplyProjection.js : Est l’état courant d’un événement pour la demande de réapprovisionnement, correspond à ce qui est dans la bd de supplies </w:t>
       </w:r>
-      <w:proofErr w:type="gramStart"/>
-      <w:r>
-        <w:t>en terme de</w:t>
-      </w:r>
-      <w:proofErr w:type="gramEnd"/>
+      <w:r>
+        <w:t>en termes de</w:t>
+      </w:r>
       <w:r>
         <w:t xml:space="preserve"> mise à jour des informations.</w:t>
       </w:r>
@@ -10762,10 +10730,10 @@
           <w:noProof/>
         </w:rPr>
         <w:drawing>
-          <wp:inline distT="0" distB="0" distL="0" distR="0" wp14:anchorId="4F8D14D2" wp14:editId="3816571A">
+          <wp:inline distT="0" distB="0" distL="0" distR="0" wp14:anchorId="67DE1D7F" wp14:editId="50EDDED2">
             <wp:extent cx="5600700" cy="1466850"/>
             <wp:effectExtent l="0" t="0" r="0" b="0"/>
-            <wp:docPr id="1052067700" name="Image 9"/>
+            <wp:docPr id="322096145" name="Image 3"/>
             <wp:cNvGraphicFramePr>
               <a:graphicFrameLocks xmlns:a="http://schemas.openxmlformats.org/drawingml/2006/main" noChangeAspect="1"/>
             </wp:cNvGraphicFramePr>
@@ -10773,7 +10741,7 @@
               <a:graphicData uri="http://schemas.openxmlformats.org/drawingml/2006/picture">
                 <pic:pic xmlns:pic="http://schemas.openxmlformats.org/drawingml/2006/picture">
                   <pic:nvPicPr>
-                    <pic:cNvPr id="0" name="Picture 9"/>
+                    <pic:cNvPr id="0" name="Picture 2"/>
                     <pic:cNvPicPr>
                       <a:picLocks noChangeAspect="1" noChangeArrowheads="1"/>
                     </pic:cNvPicPr>
@@ -10838,10 +10806,10 @@
           <w:noProof/>
         </w:rPr>
         <w:drawing>
-          <wp:inline distT="0" distB="0" distL="0" distR="0" wp14:anchorId="4A8E004C" wp14:editId="3ACB0D70">
+          <wp:inline distT="0" distB="0" distL="0" distR="0" wp14:anchorId="6C3E3A1D" wp14:editId="2F20898D">
             <wp:extent cx="5600700" cy="1466850"/>
             <wp:effectExtent l="0" t="0" r="0" b="0"/>
-            <wp:docPr id="37464588" name="Image 10"/>
+            <wp:docPr id="1111243540" name="Image 4"/>
             <wp:cNvGraphicFramePr>
               <a:graphicFrameLocks xmlns:a="http://schemas.openxmlformats.org/drawingml/2006/main" noChangeAspect="1"/>
             </wp:cNvGraphicFramePr>
@@ -10849,7 +10817,7 @@
               <a:graphicData uri="http://schemas.openxmlformats.org/drawingml/2006/picture">
                 <pic:pic xmlns:pic="http://schemas.openxmlformats.org/drawingml/2006/picture">
                   <pic:nvPicPr>
-                    <pic:cNvPr id="0" name="Picture 10"/>
+                    <pic:cNvPr id="0" name="Picture 3"/>
                     <pic:cNvPicPr>
                       <a:picLocks noChangeAspect="1" noChangeArrowheads="1"/>
                     </pic:cNvPicPr>
@@ -10927,10 +10895,10 @@
           <w:noProof/>
         </w:rPr>
         <w:drawing>
-          <wp:inline distT="0" distB="0" distL="0" distR="0" wp14:anchorId="4CD80F49" wp14:editId="6540DB23">
+          <wp:inline distT="0" distB="0" distL="0" distR="0" wp14:anchorId="13A74952" wp14:editId="3BA454C3">
             <wp:extent cx="5600700" cy="1466850"/>
             <wp:effectExtent l="0" t="0" r="0" b="0"/>
-            <wp:docPr id="2144759915" name="Image 11"/>
+            <wp:docPr id="855866188" name="Image 5"/>
             <wp:cNvGraphicFramePr>
               <a:graphicFrameLocks xmlns:a="http://schemas.openxmlformats.org/drawingml/2006/main" noChangeAspect="1"/>
             </wp:cNvGraphicFramePr>
@@ -10938,7 +10906,7 @@
               <a:graphicData uri="http://schemas.openxmlformats.org/drawingml/2006/picture">
                 <pic:pic xmlns:pic="http://schemas.openxmlformats.org/drawingml/2006/picture">
                   <pic:nvPicPr>
-                    <pic:cNvPr id="0" name="Picture 11"/>
+                    <pic:cNvPr id="0" name="Picture 4"/>
                     <pic:cNvPicPr>
                       <a:picLocks noChangeAspect="1" noChangeArrowheads="1"/>
                     </pic:cNvPicPr>
@@ -10995,10 +10963,10 @@
         </w:rPr>
         <w:lastRenderedPageBreak/>
         <w:drawing>
-          <wp:inline distT="0" distB="0" distL="0" distR="0" wp14:anchorId="4C05C0BE" wp14:editId="7D899C1C">
+          <wp:inline distT="0" distB="0" distL="0" distR="0" wp14:anchorId="1E7063F2" wp14:editId="56892E0C">
             <wp:extent cx="5610225" cy="2314575"/>
             <wp:effectExtent l="0" t="0" r="9525" b="9525"/>
-            <wp:docPr id="67792584" name="Image 19"/>
+            <wp:docPr id="1019239453" name="Image 6"/>
             <wp:cNvGraphicFramePr>
               <a:graphicFrameLocks xmlns:a="http://schemas.openxmlformats.org/drawingml/2006/main" noChangeAspect="1"/>
             </wp:cNvGraphicFramePr>
@@ -11006,7 +10974,7 @@
               <a:graphicData uri="http://schemas.openxmlformats.org/drawingml/2006/picture">
                 <pic:pic xmlns:pic="http://schemas.openxmlformats.org/drawingml/2006/picture">
                   <pic:nvPicPr>
-                    <pic:cNvPr id="0" name="Picture 21"/>
+                    <pic:cNvPr id="0" name="Picture 5"/>
                     <pic:cNvPicPr>
                       <a:picLocks noChangeAspect="1" noChangeArrowheads="1"/>
                     </pic:cNvPicPr>
@@ -11075,10 +11043,10 @@
           <w:noProof/>
         </w:rPr>
         <w:drawing>
-          <wp:inline distT="0" distB="0" distL="0" distR="0" wp14:anchorId="653E7FFA" wp14:editId="0451DAB2">
+          <wp:inline distT="0" distB="0" distL="0" distR="0" wp14:anchorId="5A1DE19F" wp14:editId="4B9F294A">
             <wp:extent cx="5600700" cy="1466850"/>
             <wp:effectExtent l="0" t="0" r="0" b="0"/>
-            <wp:docPr id="645116945" name="Image 20"/>
+            <wp:docPr id="1088247291" name="Image 7"/>
             <wp:cNvGraphicFramePr>
               <a:graphicFrameLocks xmlns:a="http://schemas.openxmlformats.org/drawingml/2006/main" noChangeAspect="1"/>
             </wp:cNvGraphicFramePr>
@@ -11086,7 +11054,7 @@
               <a:graphicData uri="http://schemas.openxmlformats.org/drawingml/2006/picture">
                 <pic:pic xmlns:pic="http://schemas.openxmlformats.org/drawingml/2006/picture">
                   <pic:nvPicPr>
-                    <pic:cNvPr id="0" name="Picture 22"/>
+                    <pic:cNvPr id="0" name="Picture 6"/>
                     <pic:cNvPicPr>
                       <a:picLocks noChangeAspect="1" noChangeArrowheads="1"/>
                     </pic:cNvPicPr>
@@ -11176,10 +11144,10 @@
           <w:noProof/>
         </w:rPr>
         <w:drawing>
-          <wp:inline distT="0" distB="0" distL="0" distR="0" wp14:anchorId="36A81C98" wp14:editId="71EF1F1D">
+          <wp:inline distT="0" distB="0" distL="0" distR="0" wp14:anchorId="6E9FFBBE" wp14:editId="269C5582">
             <wp:extent cx="5600700" cy="2238375"/>
             <wp:effectExtent l="0" t="0" r="0" b="9525"/>
-            <wp:docPr id="1101074692" name="Image 21"/>
+            <wp:docPr id="865252648" name="Image 8"/>
             <wp:cNvGraphicFramePr>
               <a:graphicFrameLocks xmlns:a="http://schemas.openxmlformats.org/drawingml/2006/main" noChangeAspect="1"/>
             </wp:cNvGraphicFramePr>
@@ -11187,7 +11155,7 @@
               <a:graphicData uri="http://schemas.openxmlformats.org/drawingml/2006/picture">
                 <pic:pic xmlns:pic="http://schemas.openxmlformats.org/drawingml/2006/picture">
                   <pic:nvPicPr>
-                    <pic:cNvPr id="0" name="Picture 23"/>
+                    <pic:cNvPr id="0" name="Picture 7"/>
                     <pic:cNvPicPr>
                       <a:picLocks noChangeAspect="1" noChangeArrowheads="1"/>
                     </pic:cNvPicPr>
@@ -11278,10 +11246,10 @@
         </w:rPr>
         <w:lastRenderedPageBreak/>
         <w:drawing>
-          <wp:inline distT="0" distB="0" distL="0" distR="0" wp14:anchorId="6B543B7B" wp14:editId="749729B9">
+          <wp:inline distT="0" distB="0" distL="0" distR="0" wp14:anchorId="59D1FA3F" wp14:editId="0E0252E2">
             <wp:extent cx="5600700" cy="2438400"/>
             <wp:effectExtent l="0" t="0" r="0" b="0"/>
-            <wp:docPr id="1028680189" name="Image 22"/>
+            <wp:docPr id="967408903" name="Image 9"/>
             <wp:cNvGraphicFramePr>
               <a:graphicFrameLocks xmlns:a="http://schemas.openxmlformats.org/drawingml/2006/main" noChangeAspect="1"/>
             </wp:cNvGraphicFramePr>
@@ -11289,7 +11257,7 @@
               <a:graphicData uri="http://schemas.openxmlformats.org/drawingml/2006/picture">
                 <pic:pic xmlns:pic="http://schemas.openxmlformats.org/drawingml/2006/picture">
                   <pic:nvPicPr>
-                    <pic:cNvPr id="0" name="Picture 24"/>
+                    <pic:cNvPr id="0" name="Picture 8"/>
                     <pic:cNvPicPr>
                       <a:picLocks noChangeAspect="1" noChangeArrowheads="1"/>
                     </pic:cNvPicPr>
@@ -11379,10 +11347,10 @@
           <w:noProof/>
         </w:rPr>
         <w:drawing>
-          <wp:inline distT="0" distB="0" distL="0" distR="0" wp14:anchorId="26BCE77B" wp14:editId="027AFC20">
+          <wp:inline distT="0" distB="0" distL="0" distR="0" wp14:anchorId="12FB32D2" wp14:editId="2CFA8B84">
             <wp:extent cx="5600700" cy="1466850"/>
             <wp:effectExtent l="0" t="0" r="0" b="0"/>
-            <wp:docPr id="549875649" name="Image 23"/>
+            <wp:docPr id="1924280783" name="Image 10"/>
             <wp:cNvGraphicFramePr>
               <a:graphicFrameLocks xmlns:a="http://schemas.openxmlformats.org/drawingml/2006/main" noChangeAspect="1"/>
             </wp:cNvGraphicFramePr>
@@ -11390,7 +11358,7 @@
               <a:graphicData uri="http://schemas.openxmlformats.org/drawingml/2006/picture">
                 <pic:pic xmlns:pic="http://schemas.openxmlformats.org/drawingml/2006/picture">
                   <pic:nvPicPr>
-                    <pic:cNvPr id="0" name="Picture 25"/>
+                    <pic:cNvPr id="0" name="Picture 9"/>
                     <pic:cNvPicPr>
                       <a:picLocks noChangeAspect="1" noChangeArrowheads="1"/>
                     </pic:cNvPicPr>
@@ -11480,10 +11448,10 @@
           <w:noProof/>
         </w:rPr>
         <w:drawing>
-          <wp:inline distT="0" distB="0" distL="0" distR="0" wp14:anchorId="66DFFA64" wp14:editId="4AD1B7C3">
+          <wp:inline distT="0" distB="0" distL="0" distR="0" wp14:anchorId="5F26044F" wp14:editId="7C7EA5C6">
             <wp:extent cx="5600700" cy="1466850"/>
             <wp:effectExtent l="0" t="0" r="0" b="0"/>
-            <wp:docPr id="642206835" name="Image 24"/>
+            <wp:docPr id="950609803" name="Image 11"/>
             <wp:cNvGraphicFramePr>
               <a:graphicFrameLocks xmlns:a="http://schemas.openxmlformats.org/drawingml/2006/main" noChangeAspect="1"/>
             </wp:cNvGraphicFramePr>
@@ -11491,7 +11459,7 @@
               <a:graphicData uri="http://schemas.openxmlformats.org/drawingml/2006/picture">
                 <pic:pic xmlns:pic="http://schemas.openxmlformats.org/drawingml/2006/picture">
                   <pic:nvPicPr>
-                    <pic:cNvPr id="0" name="Picture 26"/>
+                    <pic:cNvPr id="0" name="Picture 10"/>
                     <pic:cNvPicPr>
                       <a:picLocks noChangeAspect="1" noChangeArrowheads="1"/>
                     </pic:cNvPicPr>
@@ -11578,10 +11546,10 @@
         </w:rPr>
         <w:lastRenderedPageBreak/>
         <w:drawing>
-          <wp:inline distT="0" distB="0" distL="0" distR="0" wp14:anchorId="3A54AEE5" wp14:editId="2CE66429">
+          <wp:inline distT="0" distB="0" distL="0" distR="0" wp14:anchorId="4A44D907" wp14:editId="5F2A6FF9">
             <wp:extent cx="5600700" cy="2590800"/>
             <wp:effectExtent l="0" t="0" r="0" b="0"/>
-            <wp:docPr id="1725121843" name="Image 18"/>
+            <wp:docPr id="422030928" name="Image 12"/>
             <wp:cNvGraphicFramePr>
               <a:graphicFrameLocks xmlns:a="http://schemas.openxmlformats.org/drawingml/2006/main" noChangeAspect="1"/>
             </wp:cNvGraphicFramePr>
@@ -11589,7 +11557,7 @@
               <a:graphicData uri="http://schemas.openxmlformats.org/drawingml/2006/picture">
                 <pic:pic xmlns:pic="http://schemas.openxmlformats.org/drawingml/2006/picture">
                   <pic:nvPicPr>
-                    <pic:cNvPr id="0" name="Picture 20"/>
+                    <pic:cNvPr id="0" name="Picture 11"/>
                     <pic:cNvPicPr>
                       <a:picLocks noChangeAspect="1" noChangeArrowheads="1"/>
                     </pic:cNvPicPr>
@@ -11672,10 +11640,10 @@
           <w:noProof/>
         </w:rPr>
         <w:drawing>
-          <wp:inline distT="0" distB="0" distL="0" distR="0" wp14:anchorId="58DA1248" wp14:editId="30CB3919">
+          <wp:inline distT="0" distB="0" distL="0" distR="0" wp14:anchorId="3DCF3C72" wp14:editId="4DD25E1A">
             <wp:extent cx="5600700" cy="2286000"/>
             <wp:effectExtent l="0" t="0" r="0" b="0"/>
-            <wp:docPr id="1087216724" name="Image 17"/>
+            <wp:docPr id="1073697104" name="Image 13"/>
             <wp:cNvGraphicFramePr>
               <a:graphicFrameLocks xmlns:a="http://schemas.openxmlformats.org/drawingml/2006/main" noChangeAspect="1"/>
             </wp:cNvGraphicFramePr>
@@ -11683,7 +11651,7 @@
               <a:graphicData uri="http://schemas.openxmlformats.org/drawingml/2006/picture">
                 <pic:pic xmlns:pic="http://schemas.openxmlformats.org/drawingml/2006/picture">
                   <pic:nvPicPr>
-                    <pic:cNvPr id="0" name="Picture 17"/>
+                    <pic:cNvPr id="0" name="Picture 12"/>
                     <pic:cNvPicPr>
                       <a:picLocks noChangeAspect="1" noChangeArrowheads="1"/>
                     </pic:cNvPicPr>
@@ -11767,10 +11735,10 @@
         </w:rPr>
         <w:lastRenderedPageBreak/>
         <w:drawing>
-          <wp:inline distT="0" distB="0" distL="0" distR="0" wp14:anchorId="41482AE9" wp14:editId="2D2F6C83">
+          <wp:inline distT="0" distB="0" distL="0" distR="0" wp14:anchorId="233A5714" wp14:editId="4DC5BBFC">
             <wp:extent cx="5600700" cy="2590800"/>
             <wp:effectExtent l="0" t="0" r="0" b="0"/>
-            <wp:docPr id="360435063" name="Image 15"/>
+            <wp:docPr id="437155670" name="Image 14"/>
             <wp:cNvGraphicFramePr>
               <a:graphicFrameLocks xmlns:a="http://schemas.openxmlformats.org/drawingml/2006/main" noChangeAspect="1"/>
             </wp:cNvGraphicFramePr>
@@ -11778,7 +11746,7 @@
               <a:graphicData uri="http://schemas.openxmlformats.org/drawingml/2006/picture">
                 <pic:pic xmlns:pic="http://schemas.openxmlformats.org/drawingml/2006/picture">
                   <pic:nvPicPr>
-                    <pic:cNvPr id="0" name="Picture 15"/>
+                    <pic:cNvPr id="0" name="Picture 13"/>
                     <pic:cNvPicPr>
                       <a:picLocks noChangeAspect="1" noChangeArrowheads="1"/>
                     </pic:cNvPicPr>
@@ -11861,10 +11829,10 @@
           <w:noProof/>
         </w:rPr>
         <w:drawing>
-          <wp:inline distT="0" distB="0" distL="0" distR="0" wp14:anchorId="330028F4" wp14:editId="1211FB94">
-            <wp:extent cx="5600700" cy="2371725"/>
-            <wp:effectExtent l="0" t="0" r="0" b="9525"/>
-            <wp:docPr id="846343267" name="Image 25"/>
+          <wp:inline distT="0" distB="0" distL="0" distR="0" wp14:anchorId="6FB14379" wp14:editId="5DBF065D">
+            <wp:extent cx="5600700" cy="2400300"/>
+            <wp:effectExtent l="0" t="0" r="0" b="0"/>
+            <wp:docPr id="1756315656" name="Image 15"/>
             <wp:cNvGraphicFramePr>
               <a:graphicFrameLocks xmlns:a="http://schemas.openxmlformats.org/drawingml/2006/main" noChangeAspect="1"/>
             </wp:cNvGraphicFramePr>
@@ -11872,7 +11840,7 @@
               <a:graphicData uri="http://schemas.openxmlformats.org/drawingml/2006/picture">
                 <pic:pic xmlns:pic="http://schemas.openxmlformats.org/drawingml/2006/picture">
                   <pic:nvPicPr>
-                    <pic:cNvPr id="0" name="Picture 27"/>
+                    <pic:cNvPr id="0" name="Picture 14"/>
                     <pic:cNvPicPr>
                       <a:picLocks noChangeAspect="1" noChangeArrowheads="1"/>
                     </pic:cNvPicPr>
@@ -11893,7 +11861,7 @@
                   <pic:spPr bwMode="auto">
                     <a:xfrm>
                       <a:off x="0" y="0"/>
-                      <a:ext cx="5600700" cy="2371725"/>
+                      <a:ext cx="5600700" cy="2400300"/>
                     </a:xfrm>
                     <a:prstGeom prst="rect">
                       <a:avLst/>
@@ -11941,10 +11909,10 @@
           <w:noProof/>
         </w:rPr>
         <w:drawing>
-          <wp:inline distT="0" distB="0" distL="0" distR="0" wp14:anchorId="4389C29C" wp14:editId="0D6EE25F">
+          <wp:inline distT="0" distB="0" distL="0" distR="0" wp14:anchorId="6DA5EFED" wp14:editId="7FFC3FEF">
             <wp:extent cx="5600700" cy="1466850"/>
             <wp:effectExtent l="0" t="0" r="0" b="0"/>
-            <wp:docPr id="1611805992" name="Image 24" descr="Une image contenant capture d’écran, texte, Police, diagramme&#10;&#10;Le contenu généré par l’IA peut être incorrect."/>
+            <wp:docPr id="768896665" name="Image 16"/>
             <wp:cNvGraphicFramePr>
               <a:graphicFrameLocks xmlns:a="http://schemas.openxmlformats.org/drawingml/2006/main" noChangeAspect="1"/>
             </wp:cNvGraphicFramePr>
@@ -11952,7 +11920,7 @@
               <a:graphicData uri="http://schemas.openxmlformats.org/drawingml/2006/picture">
                 <pic:pic xmlns:pic="http://schemas.openxmlformats.org/drawingml/2006/picture">
                   <pic:nvPicPr>
-                    <pic:cNvPr id="1611805992" name="Image 24" descr="Une image contenant capture d’écran, texte, Police, diagramme&#10;&#10;Le contenu généré par l’IA peut être incorrect."/>
+                    <pic:cNvPr id="0" name="Picture 15"/>
                     <pic:cNvPicPr>
                       <a:picLocks noChangeAspect="1" noChangeArrowheads="1"/>
                     </pic:cNvPicPr>
@@ -12022,10 +11990,10 @@
         </w:rPr>
         <w:lastRenderedPageBreak/>
         <w:drawing>
-          <wp:inline distT="0" distB="0" distL="0" distR="0" wp14:anchorId="414A0944" wp14:editId="6924596C">
+          <wp:inline distT="0" distB="0" distL="0" distR="0" wp14:anchorId="0C35A197" wp14:editId="470BCE15">
             <wp:extent cx="5610225" cy="2314575"/>
             <wp:effectExtent l="0" t="0" r="9525" b="9525"/>
-            <wp:docPr id="1918533377" name="Image 19" descr="Une image contenant capture d’écran, diagramme, conception&#10;&#10;Le contenu généré par l’IA peut être incorrect."/>
+            <wp:docPr id="1069890928" name="Image 19"/>
             <wp:cNvGraphicFramePr>
               <a:graphicFrameLocks xmlns:a="http://schemas.openxmlformats.org/drawingml/2006/main" noChangeAspect="1"/>
             </wp:cNvGraphicFramePr>
@@ -12033,7 +12001,7 @@
               <a:graphicData uri="http://schemas.openxmlformats.org/drawingml/2006/picture">
                 <pic:pic xmlns:pic="http://schemas.openxmlformats.org/drawingml/2006/picture">
                   <pic:nvPicPr>
-                    <pic:cNvPr id="1918533377" name="Image 19" descr="Une image contenant capture d’écran, diagramme, conception&#10;&#10;Le contenu généré par l’IA peut être incorrect."/>
+                    <pic:cNvPr id="0" name="Picture 18"/>
                     <pic:cNvPicPr>
                       <a:picLocks noChangeAspect="1" noChangeArrowheads="1"/>
                     </pic:cNvPicPr>
@@ -12102,10 +12070,10 @@
           <w:noProof/>
         </w:rPr>
         <w:drawing>
-          <wp:inline distT="0" distB="0" distL="0" distR="0" wp14:anchorId="746CAB61" wp14:editId="767DCB93">
+          <wp:inline distT="0" distB="0" distL="0" distR="0" wp14:anchorId="0F407A66" wp14:editId="56B2DB85">
             <wp:extent cx="5610225" cy="2305050"/>
             <wp:effectExtent l="0" t="0" r="9525" b="0"/>
-            <wp:docPr id="902488840" name="Image 4"/>
+            <wp:docPr id="1452364275" name="Image 18"/>
             <wp:cNvGraphicFramePr>
               <a:graphicFrameLocks xmlns:a="http://schemas.openxmlformats.org/drawingml/2006/main" noChangeAspect="1"/>
             </wp:cNvGraphicFramePr>
@@ -12113,7 +12081,7 @@
               <a:graphicData uri="http://schemas.openxmlformats.org/drawingml/2006/picture">
                 <pic:pic xmlns:pic="http://schemas.openxmlformats.org/drawingml/2006/picture">
                   <pic:nvPicPr>
-                    <pic:cNvPr id="0" name="Picture 3"/>
+                    <pic:cNvPr id="0" name="Picture 17"/>
                     <pic:cNvPicPr>
                       <a:picLocks noChangeAspect="1" noChangeArrowheads="1"/>
                     </pic:cNvPicPr>
@@ -13053,16 +13021,7 @@
         </w:numPr>
       </w:pPr>
       <w:r>
-        <w:t xml:space="preserve">Pour le Labo </w:t>
-      </w:r>
-      <w:r>
-        <w:t>7</w:t>
-      </w:r>
-      <w:r>
-        <w:t xml:space="preserve"> – Le système supporte</w:t>
-      </w:r>
-      <w:r>
-        <w:t xml:space="preserve"> </w:t>
+        <w:t xml:space="preserve">Pour le Labo 7 – Le système supporte </w:t>
       </w:r>
       <w:proofErr w:type="spellStart"/>
       <w:r>
@@ -13070,10 +13029,7 @@
       </w:r>
       <w:proofErr w:type="spellEnd"/>
       <w:r>
-        <w:t>,</w:t>
-      </w:r>
-      <w:r>
-        <w:t xml:space="preserve"> </w:t>
+        <w:t xml:space="preserve">, </w:t>
       </w:r>
       <w:proofErr w:type="spellStart"/>
       <w:r>
@@ -13089,13 +13045,7 @@
       </w:r>
       <w:proofErr w:type="spellEnd"/>
       <w:r>
-        <w:t xml:space="preserve"> et les </w:t>
-      </w:r>
-      <w:r>
-        <w:t>9</w:t>
-      </w:r>
-      <w:r>
-        <w:t xml:space="preserve"> types de services :</w:t>
+        <w:t xml:space="preserve"> et les 9 types de services :</w:t>
       </w:r>
     </w:p>
     <w:p>
@@ -13107,10 +13057,7 @@
         </w:numPr>
       </w:pPr>
       <w:r>
-        <w:t xml:space="preserve">Les mêmes serveurs et service qu’avant pour le Labo </w:t>
-      </w:r>
-      <w:r>
-        <w:t>6</w:t>
+        <w:t>Les mêmes serveurs et service qu’avant pour le Labo 6</w:t>
       </w:r>
     </w:p>
     <w:p>
@@ -15600,14 +15547,7 @@
           <w:b/>
           <w:bCs/>
         </w:rPr>
-        <w:t>Système de messagerie pour assurer l’architecture évènementielle</w:t>
-      </w:r>
-      <w:r>
-        <w:rPr>
-          <w:b/>
-          <w:bCs/>
-        </w:rPr>
-        <w:t xml:space="preserve"> </w:t>
+        <w:t xml:space="preserve">Système de messagerie pour assurer l’architecture évènementielle </w:t>
       </w:r>
     </w:p>
     <w:p>
@@ -15811,33 +15751,26 @@
           <w:b/>
           <w:bCs/>
         </w:rPr>
-        <w:t>Choix du service pour la « Command » pour le CQRS</w:t>
-      </w:r>
-      <w:r>
-        <w:rPr>
-          <w:b/>
-          <w:bCs/>
-        </w:rPr>
+        <w:t xml:space="preserve">Choix du service pour la « Command » pour le CQRS </w:t>
+      </w:r>
+    </w:p>
+    <w:p>
+      <w:pPr>
+        <w:rPr>
+          <w:b/>
+          <w:bCs/>
+        </w:rPr>
+      </w:pPr>
+      <w:r>
+        <w:rPr>
+          <w:b/>
+          <w:bCs/>
+        </w:rPr>
+        <w:t>Titre :</w:t>
+      </w:r>
+      <w:r>
         <w:t xml:space="preserve"> </w:t>
       </w:r>
-    </w:p>
-    <w:p>
-      <w:pPr>
-        <w:rPr>
-          <w:b/>
-          <w:bCs/>
-        </w:rPr>
-      </w:pPr>
-      <w:r>
-        <w:rPr>
-          <w:b/>
-          <w:bCs/>
-        </w:rPr>
-        <w:t>Titre :</w:t>
-      </w:r>
-      <w:r>
-        <w:t xml:space="preserve"> </w:t>
-      </w:r>
       <w:r>
         <w:t>Service « Command » choisi : Supplies</w:t>
       </w:r>
@@ -15939,10 +15872,7 @@
     </w:p>
     <w:p>
       <w:r>
-        <w:t>-</w:t>
-      </w:r>
-      <w:r>
-        <w:t>Déjà un service existant.</w:t>
+        <w:t>-Déjà un service existant.</w:t>
       </w:r>
     </w:p>
     <w:p>

</xml_diff>